<commit_message>
Added points to structure of report
</commit_message>
<xml_diff>
--- a/task_data/Written Report/Report_Structure.docx
+++ b/task_data/Written Report/Report_Structure.docx
@@ -512,6 +512,18 @@
         </w:rPr>
         <w:t>, std, number of rows, number of items, maybe a table but probably not necessary.</w:t>
       </w:r>
+      <w:r>
+        <w:rPr>
+          <w:lang w:val="en-US"/>
+        </w:rPr>
+        <w:t xml:space="preserve"> Also write that no categorical, only text is company name</w:t>
+      </w:r>
+      <w:r>
+        <w:rPr>
+          <w:lang w:val="en-US"/>
+        </w:rPr>
+        <w:t xml:space="preserve">. Look at chapter outlier detection in the script, how to detect outliers, important description. </w:t>
+      </w:r>
     </w:p>
     <w:p>
       <w:pPr>
@@ -539,6 +551,7 @@
           <w:bCs/>
           <w:lang w:val="en-US"/>
         </w:rPr>
+        <w:lastRenderedPageBreak/>
         <w:t>Preparation</w:t>
       </w:r>
     </w:p>
@@ -552,7 +565,6 @@
         <w:rPr>
           <w:lang w:val="en-US"/>
         </w:rPr>
-        <w:lastRenderedPageBreak/>
         <w:t>Start with preprocessing</w:t>
       </w:r>
       <w:r>
@@ -578,7 +590,19 @@
         <w:rPr>
           <w:lang w:val="en-US"/>
         </w:rPr>
-        <w:t xml:space="preserve">literature, and give economic as well as technical reasoning wherever necessary and appropriate. List features and their descriptives (e.g. missing, extreme values, std, values at 1% and 99%), say that we dropped all remaining absolute values. Reason for ratios instead of absolute values. Give reasoning why we introduced so many features. </w:t>
+        <w:t>literature, and give economic as well as technical reasoning wherever necessary and appropriate. List features and their descriptives (e.g. missing, extreme values, std, values at 1% and 99%), say that we dropped all remaining absolute values. Reason for ratios instead of absolute values.</w:t>
+      </w:r>
+      <w:r>
+        <w:rPr>
+          <w:lang w:val="en-US"/>
+        </w:rPr>
+        <w:t xml:space="preserve"> Reason for log variables (see chapter on data cleaning in script). Reason for lagged variables. </w:t>
+      </w:r>
+      <w:r>
+        <w:rPr>
+          <w:lang w:val="en-US"/>
+        </w:rPr>
+        <w:t xml:space="preserve">Give reasoning why we introduced so many features. </w:t>
       </w:r>
       <w:r>
         <w:rPr>
@@ -653,6 +677,19 @@
         <w:rPr>
           <w:lang w:val="en-US"/>
         </w:rPr>
+        <w:t>Why did we choose supervised learning?</w:t>
+      </w:r>
+    </w:p>
+    <w:p>
+      <w:pPr>
+        <w:rPr>
+          <w:lang w:val="en-US"/>
+        </w:rPr>
+      </w:pPr>
+      <w:r>
+        <w:rPr>
+          <w:lang w:val="en-US"/>
+        </w:rPr>
         <w:t xml:space="preserve">Model Selection: Reason for using </w:t>
       </w:r>
       <w:proofErr w:type="spellStart"/>
@@ -709,6 +746,103 @@
         </w:rPr>
         <w:t>.</w:t>
       </w:r>
+      <w:r>
+        <w:rPr>
+          <w:lang w:val="en-US"/>
+        </w:rPr>
+        <w:t xml:space="preserve"> </w:t>
+      </w:r>
+      <w:proofErr w:type="gramStart"/>
+      <w:r>
+        <w:rPr>
+          <w:lang w:val="en-US"/>
+        </w:rPr>
+        <w:t>Argue</w:t>
+      </w:r>
+      <w:proofErr w:type="gramEnd"/>
+      <w:r>
+        <w:rPr>
+          <w:lang w:val="en-US"/>
+        </w:rPr>
+        <w:t xml:space="preserve"> why we did not impute missing values and did not handle extreme values (so why we did not process the data further, continuation of argument in data preparation).</w:t>
+      </w:r>
+      <w:r>
+        <w:rPr>
+          <w:lang w:val="en-US"/>
+        </w:rPr>
+        <w:t xml:space="preserve"> Also why didn’t we select features? (Because complex models like </w:t>
+      </w:r>
+      <w:proofErr w:type="spellStart"/>
+      <w:r>
+        <w:rPr>
+          <w:lang w:val="en-US"/>
+        </w:rPr>
+        <w:t>XGBoost</w:t>
+      </w:r>
+      <w:proofErr w:type="spellEnd"/>
+      <w:r>
+        <w:rPr>
+          <w:lang w:val="en-US"/>
+        </w:rPr>
+        <w:t xml:space="preserve"> can handle irrelevant features</w:t>
+      </w:r>
+      <w:r>
+        <w:rPr>
+          <w:lang w:val="en-US"/>
+        </w:rPr>
+        <w:t xml:space="preserve">, also look at common techniques for feature selection, script chapter 2 slide 18, did we exhaustive feature selection or embedded methods? </w:t>
+      </w:r>
+      <w:proofErr w:type="gramStart"/>
+      <w:r>
+        <w:rPr>
+          <w:lang w:val="en-US"/>
+        </w:rPr>
+        <w:t xml:space="preserve">CHECK </w:t>
+      </w:r>
+      <w:r>
+        <w:rPr>
+          <w:lang w:val="en-US"/>
+        </w:rPr>
+        <w:t>)</w:t>
+      </w:r>
+      <w:proofErr w:type="gramEnd"/>
+      <w:r>
+        <w:rPr>
+          <w:lang w:val="en-US"/>
+        </w:rPr>
+        <w:t xml:space="preserve"> (Do we have to talk about early stopping at 50? Or is that optimized in the hyperparameter optimization </w:t>
+      </w:r>
+      <w:r>
+        <w:rPr>
+          <w:lang w:val="en-US"/>
+        </w:rPr>
+        <w:sym w:font="Wingdings" w:char="F0E0"/>
+      </w:r>
+      <w:r>
+        <w:rPr>
+          <w:lang w:val="en-US"/>
+        </w:rPr>
+        <w:t xml:space="preserve"> check!)</w:t>
+      </w:r>
+      <w:r>
+        <w:rPr>
+          <w:lang w:val="en-US"/>
+        </w:rPr>
+        <w:t xml:space="preserve"> Also look at benefits of trees and especially XGB in the script</w:t>
+      </w:r>
+    </w:p>
+    <w:p>
+      <w:pPr>
+        <w:rPr>
+          <w:lang w:val="en-US"/>
+        </w:rPr>
+      </w:pPr>
+      <w:r>
+        <w:rPr>
+          <w:lang w:val="en-US"/>
+        </w:rPr>
+        <w:t>Maybe for model selection also something in the description about optimization metrics? (E.g. L1, L2)</w:t>
+      </w:r>
     </w:p>
     <w:p>
       <w:pPr>
@@ -740,33 +874,32 @@
         <w:rPr>
           <w:lang w:val="en-US"/>
         </w:rPr>
-        <w:t xml:space="preserve"> set, which ones were optimized. Give ranges/values for hyperparameters. Give reasoning for optimization approach (back up with literature). For which value/loss function is it optimized? (</w:t>
-      </w:r>
-      <w:proofErr w:type="gramStart"/>
-      <w:r>
-        <w:rPr>
-          <w:lang w:val="en-US"/>
-        </w:rPr>
-        <w:t>in</w:t>
-      </w:r>
-      <w:proofErr w:type="gramEnd"/>
-      <w:r>
-        <w:rPr>
-          <w:lang w:val="en-US"/>
-        </w:rPr>
-        <w:t xml:space="preserve"> our case AUC, not sure whether related to loss function or where it is optimized for that</w:t>
-      </w:r>
-    </w:p>
-    <w:p>
-      <w:pPr>
-        <w:rPr>
-          <w:lang w:val="en-US"/>
-        </w:rPr>
-      </w:pPr>
-      <w:r>
-        <w:rPr>
-          <w:lang w:val="en-US"/>
-        </w:rPr>
+        <w:t xml:space="preserve"> set, which ones were optimized. Give ranges/values for hyperparameters. Give reasoning for optimization approach (back up with literature). For which value/loss function is it optimized? (in our case AUC, not sure whether related to loss function or where it is optimized for that</w:t>
+      </w:r>
+      <w:r>
+        <w:rPr>
+          <w:lang w:val="en-US"/>
+        </w:rPr>
+        <w:t>) Why 50 rounds of optimization?</w:t>
+      </w:r>
+      <w:r>
+        <w:rPr>
+          <w:lang w:val="en-US"/>
+        </w:rPr>
+        <w:t xml:space="preserve"> In script it says struggles in high dimensions, what does that mean and relevant for us?</w:t>
+      </w:r>
+    </w:p>
+    <w:p>
+      <w:pPr>
+        <w:rPr>
+          <w:lang w:val="en-US"/>
+        </w:rPr>
+      </w:pPr>
+      <w:r>
+        <w:rPr>
+          <w:lang w:val="en-US"/>
+        </w:rPr>
+        <w:lastRenderedPageBreak/>
         <w:t xml:space="preserve">Train Test split: </w:t>
       </w:r>
       <w:r>
@@ -810,7 +943,43 @@
         <w:rPr>
           <w:lang w:val="en-US"/>
         </w:rPr>
+        <w:t>. Check Slide 19 chapter 2 for feature importance.</w:t>
+      </w:r>
+      <w:r>
+        <w:rPr>
+          <w:lang w:val="en-US"/>
+        </w:rPr>
         <w:t xml:space="preserve"> Also write something about threshold optimization, and what approach was used when evaluating stuff like accuracy.</w:t>
+      </w:r>
+      <w:r>
+        <w:rPr>
+          <w:lang w:val="en-US"/>
+        </w:rPr>
+        <w:t xml:space="preserve"> Also write what was used for optimization and what for evaluation (evaluation is </w:t>
+      </w:r>
+      <w:r>
+        <w:rPr>
+          <w:lang w:val="en-US"/>
+        </w:rPr>
+        <w:t>probably</w:t>
+      </w:r>
+      <w:r>
+        <w:rPr>
+          <w:lang w:val="en-US"/>
+        </w:rPr>
+        <w:t xml:space="preserve"> what I mentioned already in this block, optimization is how the model was optimized)</w:t>
+      </w:r>
+      <w:r>
+        <w:rPr>
+          <w:lang w:val="en-US"/>
+        </w:rPr>
+        <w:t>. Did we adapt the performance metrics for class imbalances?</w:t>
+      </w:r>
+      <w:r>
+        <w:rPr>
+          <w:lang w:val="en-US"/>
+        </w:rPr>
+        <w:t xml:space="preserve"> </w:t>
       </w:r>
     </w:p>
     <w:p>
@@ -866,14 +1035,7 @@
         <w:rPr>
           <w:lang w:val="en-US"/>
         </w:rPr>
-        <w:t xml:space="preserve">, test results. Also describe the progress during </w:t>
-      </w:r>
-      <w:r>
-        <w:rPr>
-          <w:lang w:val="en-US"/>
-        </w:rPr>
-        <w:lastRenderedPageBreak/>
-        <w:t>hyperparameter optimization (or more specifically the almost inexistent progress). Maybe a table (I forgot what it is called, the one with TP, FP, TN, FN)</w:t>
+        <w:t>, test results. Also describe the progress during hyperparameter optimization (or more specifically the almost inexistent progress). Maybe a table (I forgot what it is called, the one with TP, FP, TN, FN)</w:t>
       </w:r>
     </w:p>
     <w:p>
@@ -1056,6 +1218,26 @@
         </w:rPr>
         <w:t xml:space="preserve"> tests. </w:t>
       </w:r>
+      <w:r>
+        <w:rPr>
+          <w:lang w:val="en-US"/>
+        </w:rPr>
+        <w:t xml:space="preserve">Argue why </w:t>
+      </w:r>
+      <w:proofErr w:type="spellStart"/>
+      <w:r>
+        <w:rPr>
+          <w:lang w:val="en-US"/>
+        </w:rPr>
+        <w:t>winsorization</w:t>
+      </w:r>
+      <w:proofErr w:type="spellEnd"/>
+      <w:r>
+        <w:rPr>
+          <w:lang w:val="en-US"/>
+        </w:rPr>
+        <w:t xml:space="preserve"> and mean imputation with missing indicator.</w:t>
+      </w:r>
     </w:p>
     <w:p>
       <w:pPr>
@@ -1143,6 +1325,7 @@
     <w:p>
       <w:pPr>
         <w:rPr>
+          <w:strike/>
           <w:lang w:val="en-US"/>
         </w:rPr>
       </w:pPr>
@@ -1208,24 +1391,164 @@
         </w:rPr>
         <w:t xml:space="preserve"> optimized?</w:t>
       </w:r>
-    </w:p>
-    <w:p>
-      <w:pPr>
-        <w:rPr>
-          <w:lang w:val="en-US"/>
-        </w:rPr>
-      </w:pPr>
-      <w:r>
-        <w:rPr>
-          <w:lang w:val="en-US"/>
-        </w:rPr>
-        <w:t xml:space="preserve">Random Forest: Do the same with random forest, maybe shortly argue for why choosing random forest. </w:t>
-      </w:r>
-      <w:r>
-        <w:rPr>
-          <w:lang w:val="en-US"/>
-        </w:rPr>
-        <w:t xml:space="preserve">How was hyperparameter optimization done? Which ones </w:t>
+      <w:r>
+        <w:rPr>
+          <w:lang w:val="en-US"/>
+        </w:rPr>
+        <w:t xml:space="preserve"> Argue that for </w:t>
+      </w:r>
+      <w:r>
+        <w:rPr>
+          <w:lang w:val="en-US"/>
+        </w:rPr>
+        <w:lastRenderedPageBreak/>
+        <w:t xml:space="preserve">comparison between </w:t>
+      </w:r>
+      <w:proofErr w:type="spellStart"/>
+      <w:r>
+        <w:rPr>
+          <w:lang w:val="en-US"/>
+        </w:rPr>
+        <w:t>XGBoost</w:t>
+      </w:r>
+      <w:proofErr w:type="spellEnd"/>
+      <w:r>
+        <w:rPr>
+          <w:lang w:val="en-US"/>
+        </w:rPr>
+        <w:t xml:space="preserve"> with and without imputation, no features </w:t>
+      </w:r>
+      <w:proofErr w:type="gramStart"/>
+      <w:r>
+        <w:rPr>
+          <w:lang w:val="en-US"/>
+        </w:rPr>
+        <w:t>where</w:t>
+      </w:r>
+      <w:proofErr w:type="gramEnd"/>
+      <w:r>
+        <w:rPr>
+          <w:lang w:val="en-US"/>
+        </w:rPr>
+        <w:t xml:space="preserve"> dropped, but logistic regression might perform better with less features than an </w:t>
+      </w:r>
+      <w:proofErr w:type="spellStart"/>
+      <w:r>
+        <w:rPr>
+          <w:lang w:val="en-US"/>
+        </w:rPr>
+        <w:t>XGboost</w:t>
+      </w:r>
+      <w:proofErr w:type="spellEnd"/>
+      <w:r>
+        <w:rPr>
+          <w:lang w:val="en-US"/>
+        </w:rPr>
+        <w:t xml:space="preserve">. </w:t>
+      </w:r>
+      <w:r>
+        <w:rPr>
+          <w:lang w:val="en-US"/>
+        </w:rPr>
+        <w:t xml:space="preserve">IMPORTANT: Say that we </w:t>
+      </w:r>
+      <w:proofErr w:type="gramStart"/>
+      <w:r>
+        <w:rPr>
+          <w:lang w:val="en-US"/>
+        </w:rPr>
+        <w:t>standardized</w:t>
+      </w:r>
+      <w:proofErr w:type="gramEnd"/>
+      <w:r>
+        <w:rPr>
+          <w:lang w:val="en-US"/>
+        </w:rPr>
+        <w:t xml:space="preserve"> features for </w:t>
+      </w:r>
+      <w:proofErr w:type="spellStart"/>
+      <w:r>
+        <w:rPr>
+          <w:lang w:val="en-US"/>
+        </w:rPr>
+        <w:t>logreg</w:t>
+      </w:r>
+      <w:proofErr w:type="spellEnd"/>
+      <w:r>
+        <w:rPr>
+          <w:lang w:val="en-US"/>
+        </w:rPr>
+        <w:t xml:space="preserve"> but not for the trees, as standardization helps regression, but does not change the outcome for trees</w:t>
+      </w:r>
+      <w:r>
+        <w:rPr>
+          <w:strike/>
+          <w:lang w:val="en-US"/>
+        </w:rPr>
+        <w:t xml:space="preserve">.  </w:t>
+      </w:r>
+      <w:r>
+        <w:rPr>
+          <w:strike/>
+          <w:lang w:val="en-US"/>
+        </w:rPr>
+        <w:t xml:space="preserve">To ensure complete fairness, </w:t>
+      </w:r>
+      <w:r>
+        <w:rPr>
+          <w:strike/>
+          <w:lang w:val="en-US"/>
+        </w:rPr>
+        <w:t xml:space="preserve">in the comparison on the imputed data, we would have to drop variables based on what is relevant for the log. Reg., or you would tune each model for its own best outcome (leave all features for trees, select features for regression). Then argue that this would exceed the scope of the </w:t>
+      </w:r>
+      <w:proofErr w:type="gramStart"/>
+      <w:r>
+        <w:rPr>
+          <w:strike/>
+          <w:lang w:val="en-US"/>
+        </w:rPr>
+        <w:t>paper, and</w:t>
+      </w:r>
+      <w:proofErr w:type="gramEnd"/>
+      <w:r>
+        <w:rPr>
+          <w:strike/>
+          <w:lang w:val="en-US"/>
+        </w:rPr>
+        <w:t xml:space="preserve"> would not give that much additional information for the research question, more on performance between simpler and more complex models, but that is not that relevant for our question. </w:t>
+      </w:r>
+      <w:r>
+        <w:rPr>
+          <w:lang w:val="en-US"/>
+        </w:rPr>
+        <w:t xml:space="preserve">Feature dropping is kind of done using the </w:t>
+      </w:r>
+      <w:proofErr w:type="spellStart"/>
+      <w:r>
+        <w:rPr>
+          <w:lang w:val="en-US"/>
+        </w:rPr>
+        <w:t>regulization</w:t>
+      </w:r>
+      <w:proofErr w:type="spellEnd"/>
+      <w:r>
+        <w:rPr>
+          <w:lang w:val="en-US"/>
+        </w:rPr>
+        <w:t xml:space="preserve"> (might not even have to mention that)</w:t>
+      </w:r>
+    </w:p>
+    <w:p>
+      <w:pPr>
+        <w:rPr>
+          <w:lang w:val="en-US"/>
+        </w:rPr>
+      </w:pPr>
+      <w:r>
+        <w:rPr>
+          <w:lang w:val="en-US"/>
+        </w:rPr>
+        <w:t xml:space="preserve">Random Forest: Do the same with random forest, maybe shortly argue for why choosing random forest. How was hyperparameter optimization done? Which ones </w:t>
       </w:r>
       <w:proofErr w:type="gramStart"/>
       <w:r>
@@ -1308,26 +1631,39 @@
         <w:rPr>
           <w:lang w:val="en-US"/>
         </w:rPr>
-        <w:t xml:space="preserve">Discuss results and their implications for the research question. </w:t>
-      </w:r>
-      <w:r>
-        <w:rPr>
-          <w:lang w:val="en-US"/>
-        </w:rPr>
-        <w:t>Highlight limitations of the insights generated</w:t>
-      </w:r>
-      <w:r>
-        <w:rPr>
-          <w:lang w:val="en-US"/>
-        </w:rPr>
-        <w:t xml:space="preserve"> (</w:t>
+        <w:t>Evaluate Model Performance</w:t>
+      </w:r>
+    </w:p>
+    <w:p>
+      <w:pPr>
+        <w:rPr>
+          <w:lang w:val="en-US"/>
+        </w:rPr>
+      </w:pPr>
+      <w:r>
+        <w:rPr>
+          <w:lang w:val="en-US"/>
+        </w:rPr>
+        <w:t>Discuss results and their implications for the research question. Highlight limitations of the insights generated</w:t>
+      </w:r>
+      <w:r>
+        <w:rPr>
+          <w:lang w:val="en-US"/>
+        </w:rPr>
+        <w:t xml:space="preserve">. </w:t>
+      </w:r>
+      <w:r>
+        <w:rPr>
+          <w:lang w:val="en-US"/>
+        </w:rPr>
+        <w:t>(</w:t>
       </w:r>
       <w:proofErr w:type="spellStart"/>
       <w:r>
         <w:rPr>
           <w:lang w:val="en-US"/>
         </w:rPr>
-        <w:t>eventuell</w:t>
+        <w:t>Außerdem</w:t>
       </w:r>
       <w:proofErr w:type="spellEnd"/>
       <w:r>
@@ -1341,6 +1677,26 @@
         <w:rPr>
           <w:lang w:val="en-US"/>
         </w:rPr>
+        <w:t>e</w:t>
+      </w:r>
+      <w:r>
+        <w:rPr>
+          <w:lang w:val="en-US"/>
+        </w:rPr>
+        <w:t>ventuell</w:t>
+      </w:r>
+      <w:proofErr w:type="spellEnd"/>
+      <w:r>
+        <w:rPr>
+          <w:lang w:val="en-US"/>
+        </w:rPr>
+        <w:t xml:space="preserve"> </w:t>
+      </w:r>
+      <w:proofErr w:type="spellStart"/>
+      <w:r>
+        <w:rPr>
+          <w:lang w:val="en-US"/>
+        </w:rPr>
         <w:t>wirtschaftliche</w:t>
       </w:r>
       <w:proofErr w:type="spellEnd"/>
@@ -1382,144 +1738,138 @@
         <w:rPr>
           <w:lang w:val="de-DE"/>
         </w:rPr>
-        <w:t xml:space="preserve"> Auf jeden Fall machen, benötigt aber noch research bezüglich aussagekraft </w:t>
-      </w:r>
-      <w:r>
-        <w:rPr>
-          <w:lang w:val="de-DE"/>
+        <w:t xml:space="preserve"> Auf jeden Fall machen, benötigt aber noch research bezüglich aussagekraft der feature importance, decken die interaction effects ab, was bedeutet es das wichtigste feature zu sein gemäß metric, wie interpretieren wir das ökonomisch. </w:t>
+      </w:r>
+    </w:p>
+    <w:p>
+      <w:pPr>
+        <w:rPr>
+          <w:lang w:val="en-US"/>
+        </w:rPr>
+      </w:pPr>
+      <w:r>
+        <w:rPr>
+          <w:lang w:val="en-US"/>
+        </w:rPr>
+        <w:t xml:space="preserve">Auch Robustness </w:t>
+      </w:r>
+      <w:proofErr w:type="spellStart"/>
+      <w:r>
+        <w:rPr>
+          <w:lang w:val="en-US"/>
+        </w:rPr>
+        <w:t>ergebnisse</w:t>
+      </w:r>
+      <w:proofErr w:type="spellEnd"/>
+      <w:r>
+        <w:rPr>
+          <w:lang w:val="en-US"/>
+        </w:rPr>
+        <w:t xml:space="preserve"> </w:t>
+      </w:r>
+      <w:proofErr w:type="spellStart"/>
+      <w:r>
+        <w:rPr>
+          <w:lang w:val="en-US"/>
+        </w:rPr>
+        <w:t>diskutieren</w:t>
+      </w:r>
+      <w:proofErr w:type="spellEnd"/>
+      <w:r>
+        <w:rPr>
+          <w:lang w:val="en-US"/>
+        </w:rPr>
+        <w:t xml:space="preserve">, </w:t>
+      </w:r>
+      <w:proofErr w:type="spellStart"/>
+      <w:r>
+        <w:rPr>
+          <w:lang w:val="en-US"/>
+        </w:rPr>
+        <w:t>allgemein</w:t>
+      </w:r>
+      <w:proofErr w:type="spellEnd"/>
+      <w:r>
+        <w:rPr>
+          <w:lang w:val="en-US"/>
+        </w:rPr>
+        <w:t xml:space="preserve"> </w:t>
+      </w:r>
+      <w:proofErr w:type="spellStart"/>
+      <w:r>
+        <w:rPr>
+          <w:lang w:val="en-US"/>
+        </w:rPr>
+        <w:t>alles</w:t>
+      </w:r>
+      <w:proofErr w:type="spellEnd"/>
+      <w:r>
+        <w:rPr>
+          <w:lang w:val="en-US"/>
+        </w:rPr>
+        <w:t xml:space="preserve"> was </w:t>
+      </w:r>
+      <w:proofErr w:type="spellStart"/>
+      <w:r>
+        <w:rPr>
+          <w:lang w:val="en-US"/>
+        </w:rPr>
+        <w:t>vorher</w:t>
+      </w:r>
+      <w:proofErr w:type="spellEnd"/>
+      <w:r>
+        <w:rPr>
+          <w:lang w:val="en-US"/>
+        </w:rPr>
+        <w:t xml:space="preserve"> in Results </w:t>
+      </w:r>
+      <w:proofErr w:type="spellStart"/>
+      <w:r>
+        <w:rPr>
+          <w:lang w:val="en-US"/>
+        </w:rPr>
+        <w:t>drankam</w:t>
+      </w:r>
+      <w:proofErr w:type="spellEnd"/>
+      <w:r>
+        <w:rPr>
+          <w:lang w:val="en-US"/>
+        </w:rPr>
+        <w:t xml:space="preserve">: Model metrics, Feature importance, robustness results, maybe even hyperparameter, and their </w:t>
+      </w:r>
+      <w:proofErr w:type="spellStart"/>
+      <w:r>
+        <w:rPr>
+          <w:lang w:val="en-US"/>
+        </w:rPr>
+        <w:t>optimisation</w:t>
+      </w:r>
+      <w:proofErr w:type="spellEnd"/>
+      <w:r>
+        <w:rPr>
+          <w:lang w:val="en-US"/>
+        </w:rPr>
+        <w:t xml:space="preserve"> process (what does it</w:t>
+      </w:r>
+      <w:r>
+        <w:rPr>
+          <w:lang w:val="en-US"/>
+        </w:rPr>
+        <w:t xml:space="preserve"> mean that performance did not significantly increase using hyperparameter optimization) What does it mean that a logistic regression is worse than the tree approaches? What are possible explanations? (Or is that out of scope for our question??</w:t>
+      </w:r>
+    </w:p>
+    <w:p>
+      <w:pPr>
+        <w:rPr>
+          <w:lang w:val="en-US"/>
+        </w:rPr>
+      </w:pPr>
+      <w:proofErr w:type="gramStart"/>
+      <w:r>
+        <w:rPr>
+          <w:lang w:val="en-US"/>
         </w:rPr>
         <w:lastRenderedPageBreak/>
-        <w:t xml:space="preserve">der feature importance, decken die interaction effects ab, was bedeutet es das wichtigste feature zu sein gemäß metric, wie interpretieren wir das ökonomisch. </w:t>
-      </w:r>
-    </w:p>
-    <w:p>
-      <w:pPr>
-        <w:rPr>
-          <w:lang w:val="en-US"/>
-        </w:rPr>
-      </w:pPr>
-      <w:r>
-        <w:rPr>
-          <w:lang w:val="en-US"/>
-        </w:rPr>
-        <w:t xml:space="preserve">Auch Robustness </w:t>
-      </w:r>
-      <w:proofErr w:type="spellStart"/>
-      <w:r>
-        <w:rPr>
-          <w:lang w:val="en-US"/>
-        </w:rPr>
-        <w:t>ergebnisse</w:t>
-      </w:r>
-      <w:proofErr w:type="spellEnd"/>
-      <w:r>
-        <w:rPr>
-          <w:lang w:val="en-US"/>
-        </w:rPr>
-        <w:t xml:space="preserve"> </w:t>
-      </w:r>
-      <w:proofErr w:type="spellStart"/>
-      <w:r>
-        <w:rPr>
-          <w:lang w:val="en-US"/>
-        </w:rPr>
-        <w:t>diskutieren</w:t>
-      </w:r>
-      <w:proofErr w:type="spellEnd"/>
-      <w:r>
-        <w:rPr>
-          <w:lang w:val="en-US"/>
-        </w:rPr>
-        <w:t xml:space="preserve">, </w:t>
-      </w:r>
-      <w:proofErr w:type="spellStart"/>
-      <w:r>
-        <w:rPr>
-          <w:lang w:val="en-US"/>
-        </w:rPr>
-        <w:t>allgemein</w:t>
-      </w:r>
-      <w:proofErr w:type="spellEnd"/>
-      <w:r>
-        <w:rPr>
-          <w:lang w:val="en-US"/>
-        </w:rPr>
-        <w:t xml:space="preserve"> </w:t>
-      </w:r>
-      <w:proofErr w:type="spellStart"/>
-      <w:r>
-        <w:rPr>
-          <w:lang w:val="en-US"/>
-        </w:rPr>
-        <w:t>alles</w:t>
-      </w:r>
-      <w:proofErr w:type="spellEnd"/>
-      <w:r>
-        <w:rPr>
-          <w:lang w:val="en-US"/>
-        </w:rPr>
-        <w:t xml:space="preserve"> was </w:t>
-      </w:r>
-      <w:proofErr w:type="spellStart"/>
-      <w:r>
-        <w:rPr>
-          <w:lang w:val="en-US"/>
-        </w:rPr>
-        <w:t>vorher</w:t>
-      </w:r>
-      <w:proofErr w:type="spellEnd"/>
-      <w:r>
-        <w:rPr>
-          <w:lang w:val="en-US"/>
-        </w:rPr>
-        <w:t xml:space="preserve"> in Results </w:t>
-      </w:r>
-      <w:proofErr w:type="spellStart"/>
-      <w:r>
-        <w:rPr>
-          <w:lang w:val="en-US"/>
-        </w:rPr>
-        <w:t>drankam</w:t>
-      </w:r>
-      <w:proofErr w:type="spellEnd"/>
-      <w:r>
-        <w:rPr>
-          <w:lang w:val="en-US"/>
-        </w:rPr>
-        <w:t xml:space="preserve">: Model metrics, Feature importance, robustness results, maybe even hyperparameter, and their </w:t>
-      </w:r>
-      <w:proofErr w:type="spellStart"/>
-      <w:r>
-        <w:rPr>
-          <w:lang w:val="en-US"/>
-        </w:rPr>
-        <w:t>optimisation</w:t>
-      </w:r>
-      <w:proofErr w:type="spellEnd"/>
-      <w:r>
-        <w:rPr>
-          <w:lang w:val="en-US"/>
-        </w:rPr>
-        <w:t xml:space="preserve"> process (what does it</w:t>
-      </w:r>
-      <w:r>
-        <w:rPr>
-          <w:lang w:val="en-US"/>
-        </w:rPr>
-        <w:t xml:space="preserve"> mean that performance did not significantly increase using hyperparameter optimization) What does it mean that a logistic regression is worse than the tree approaches? What are possible explanations? (Or is that out of scope for our question??</w:t>
-      </w:r>
-    </w:p>
-    <w:p>
-      <w:pPr>
-        <w:rPr>
-          <w:lang w:val="en-US"/>
-        </w:rPr>
-      </w:pPr>
-      <w:proofErr w:type="gramStart"/>
-      <w:r>
-        <w:rPr>
-          <w:lang w:val="en-US"/>
-        </w:rPr>
         <w:t>Definitely focus</w:t>
       </w:r>
       <w:proofErr w:type="gramEnd"/>
@@ -2451,6 +2801,7 @@
   <w:style w:type="character" w:default="1" w:styleId="DefaultParagraphFont">
     <w:name w:val="Default Paragraph Font"/>
     <w:uiPriority w:val="1"/>
+    <w:semiHidden/>
     <w:unhideWhenUsed/>
   </w:style>
   <w:style w:type="table" w:default="1" w:styleId="TableNormal">

</xml_diff>

<commit_message>
minimal changes to ensure correct feature engineering is used
</commit_message>
<xml_diff>
--- a/task_data/Written Report/Report_Structure.docx
+++ b/task_data/Written Report/Report_Structure.docx
@@ -47,6 +47,12 @@
         </w:rPr>
         <w:t>Introduction</w:t>
       </w:r>
+      <w:r>
+        <w:rPr>
+          <w:lang w:val="en-US"/>
+        </w:rPr>
+        <w:t xml:space="preserve"> (0,5 Pages, currently not written)</w:t>
+      </w:r>
     </w:p>
     <w:p>
       <w:pPr>
@@ -65,6 +71,19 @@
         </w:rPr>
         <w:t>Research Question</w:t>
       </w:r>
+      <w:r>
+        <w:rPr>
+          <w:lang w:val="en-US"/>
+        </w:rPr>
+        <w:t xml:space="preserve"> </w:t>
+      </w:r>
+      <w:r>
+        <w:rPr>
+          <w:highlight w:val="green"/>
+          <w:lang w:val="en-US"/>
+        </w:rPr>
+        <w:t>(0,5 Pages, currently 0,5)</w:t>
+      </w:r>
     </w:p>
     <w:p>
       <w:pPr>
@@ -83,6 +102,19 @@
         </w:rPr>
         <w:t>Data</w:t>
       </w:r>
+      <w:r>
+        <w:rPr>
+          <w:lang w:val="en-US"/>
+        </w:rPr>
+        <w:t xml:space="preserve"> </w:t>
+      </w:r>
+      <w:r>
+        <w:rPr>
+          <w:highlight w:val="red"/>
+          <w:lang w:val="en-US"/>
+        </w:rPr>
+        <w:t>(3,5 Pages, currently 4,5)</w:t>
+      </w:r>
     </w:p>
     <w:p>
       <w:pPr>
@@ -179,6 +211,19 @@
         </w:rPr>
         <w:t xml:space="preserve"> (Model, Splits, Controls &amp; Performance Metrics, etc.)</w:t>
       </w:r>
+      <w:r>
+        <w:rPr>
+          <w:lang w:val="en-US"/>
+        </w:rPr>
+        <w:t xml:space="preserve"> </w:t>
+      </w:r>
+      <w:r>
+        <w:rPr>
+          <w:highlight w:val="green"/>
+          <w:lang w:val="en-US"/>
+        </w:rPr>
+        <w:t>(3,5 Pages, currently 3ish)</w:t>
+      </w:r>
     </w:p>
     <w:p>
       <w:pPr>
@@ -197,6 +242,19 @@
         </w:rPr>
         <w:t>Results</w:t>
       </w:r>
+      <w:r>
+        <w:rPr>
+          <w:lang w:val="en-US"/>
+        </w:rPr>
+        <w:t xml:space="preserve"> </w:t>
+      </w:r>
+      <w:r>
+        <w:rPr>
+          <w:highlight w:val="green"/>
+          <w:lang w:val="en-US"/>
+        </w:rPr>
+        <w:t>(2,5 Pages, currently 2,5)</w:t>
+      </w:r>
     </w:p>
     <w:p>
       <w:pPr>
@@ -215,6 +273,19 @@
         </w:rPr>
         <w:t>Robustness</w:t>
       </w:r>
+      <w:r>
+        <w:rPr>
+          <w:lang w:val="en-US"/>
+        </w:rPr>
+        <w:t xml:space="preserve"> </w:t>
+      </w:r>
+      <w:r>
+        <w:rPr>
+          <w:highlight w:val="red"/>
+          <w:lang w:val="en-US"/>
+        </w:rPr>
+        <w:t>(1,5 Pages, currently 2)</w:t>
+      </w:r>
     </w:p>
     <w:p>
       <w:pPr>
@@ -233,6 +304,19 @@
         </w:rPr>
         <w:t>Discussion</w:t>
       </w:r>
+      <w:r>
+        <w:rPr>
+          <w:lang w:val="en-US"/>
+        </w:rPr>
+        <w:t xml:space="preserve"> </w:t>
+      </w:r>
+      <w:r>
+        <w:rPr>
+          <w:highlight w:val="red"/>
+          <w:lang w:val="en-US"/>
+        </w:rPr>
+        <w:t>(2,5 Pages, currently 3)</w:t>
+      </w:r>
     </w:p>
     <w:p>
       <w:pPr>
@@ -251,6 +335,12 @@
         </w:rPr>
         <w:t>Conclusion</w:t>
       </w:r>
+      <w:r>
+        <w:rPr>
+          <w:lang w:val="en-US"/>
+        </w:rPr>
+        <w:t xml:space="preserve"> (0,5 Pages, currently not written)</w:t>
+      </w:r>
     </w:p>
     <w:p>
       <w:pPr>
@@ -551,7 +641,6 @@
           <w:bCs/>
           <w:lang w:val="en-US"/>
         </w:rPr>
-        <w:lastRenderedPageBreak/>
         <w:t>Preparation</w:t>
       </w:r>
     </w:p>
@@ -874,7 +963,14 @@
         <w:rPr>
           <w:lang w:val="en-US"/>
         </w:rPr>
-        <w:t xml:space="preserve"> set, which ones were optimized. Give ranges/values for hyperparameters. Give reasoning for optimization approach (back up with literature). For which value/loss function is it optimized? (in our case AUC, not sure whether related to loss function or where it is optimized for that</w:t>
+        <w:t xml:space="preserve"> set, which ones were optimized. Give ranges/values for hyperparameters. Give reasoning for optimization approach (back up with literature). For which value/loss function is it optimized? (in our case AUC, not sure whether related </w:t>
+      </w:r>
+      <w:r>
+        <w:rPr>
+          <w:lang w:val="en-US"/>
+        </w:rPr>
+        <w:lastRenderedPageBreak/>
+        <w:t>to loss function or where it is optimized for that</w:t>
       </w:r>
       <w:r>
         <w:rPr>
@@ -888,18 +984,23 @@
         </w:rPr>
         <w:t xml:space="preserve"> In script it says struggles in high dimensions, what does that mean and relevant for us?</w:t>
       </w:r>
-    </w:p>
-    <w:p>
-      <w:pPr>
-        <w:rPr>
-          <w:lang w:val="en-US"/>
-        </w:rPr>
-      </w:pPr>
-      <w:r>
-        <w:rPr>
-          <w:lang w:val="en-US"/>
-        </w:rPr>
-        <w:lastRenderedPageBreak/>
+      <w:r>
+        <w:rPr>
+          <w:lang w:val="en-US"/>
+        </w:rPr>
+        <w:t xml:space="preserve"> Give reasons for parameter settings/ ranges</w:t>
+      </w:r>
+    </w:p>
+    <w:p>
+      <w:pPr>
+        <w:rPr>
+          <w:lang w:val="en-US"/>
+        </w:rPr>
+      </w:pPr>
+      <w:r>
+        <w:rPr>
+          <w:lang w:val="en-US"/>
+        </w:rPr>
         <w:t xml:space="preserve">Train Test split: </w:t>
       </w:r>
       <w:r>
@@ -914,6 +1015,18 @@
         </w:rPr>
         <w:t>. Back up with literature. Argue for rolling split (or whatever our approach is called)</w:t>
       </w:r>
+      <w:r>
+        <w:rPr>
+          <w:lang w:val="en-US"/>
+        </w:rPr>
+        <w:t xml:space="preserve">. </w:t>
+      </w:r>
+      <w:r>
+        <w:rPr>
+          <w:lang w:val="en-US"/>
+        </w:rPr>
+        <w:t>Report split</w:t>
+      </w:r>
     </w:p>
     <w:p>
       <w:pPr>
@@ -943,7 +1056,13 @@
         <w:rPr>
           <w:lang w:val="en-US"/>
         </w:rPr>
-        <w:t>. Check Slide 19 chapter 2 for feature importance.</w:t>
+        <w:t>. Check Slide 19 chapter 2 for feature importance</w:t>
+      </w:r>
+      <w:r>
+        <w:rPr>
+          <w:lang w:val="en-US"/>
+        </w:rPr>
+        <w:t>.</w:t>
       </w:r>
       <w:r>
         <w:rPr>
@@ -1333,7 +1452,14 @@
         <w:rPr>
           <w:lang w:val="en-US"/>
         </w:rPr>
-        <w:t xml:space="preserve">Logistic Regression: Based on the same dataset as the imputation variation, with mean imputed values, missing indicators. (Research whether this is an appropriate dealing for when using log reg., but independent of the result argue that we </w:t>
+        <w:t xml:space="preserve">Logistic Regression: Based on the same dataset as the imputation variation, with mean imputed values, missing indicators. (Research whether this is an appropriate dealing for </w:t>
+      </w:r>
+      <w:r>
+        <w:rPr>
+          <w:lang w:val="en-US"/>
+        </w:rPr>
+        <w:lastRenderedPageBreak/>
+        <w:t xml:space="preserve">when using log reg., but independent of the result argue that we </w:t>
       </w:r>
       <w:proofErr w:type="gramStart"/>
       <w:r>
@@ -1395,14 +1521,7 @@
         <w:rPr>
           <w:lang w:val="en-US"/>
         </w:rPr>
-        <w:t xml:space="preserve"> Argue that for </w:t>
-      </w:r>
-      <w:r>
-        <w:rPr>
-          <w:lang w:val="en-US"/>
-        </w:rPr>
-        <w:lastRenderedPageBreak/>
-        <w:t xml:space="preserve">comparison between </w:t>
+        <w:t xml:space="preserve"> Argue that for comparison between </w:t>
       </w:r>
       <w:proofErr w:type="spellStart"/>
       <w:r>
@@ -1637,33 +1756,98 @@
     <w:p>
       <w:pPr>
         <w:rPr>
-          <w:lang w:val="en-US"/>
-        </w:rPr>
-      </w:pPr>
-      <w:r>
-        <w:rPr>
-          <w:lang w:val="en-US"/>
-        </w:rPr>
-        <w:t>Discuss results and their implications for the research question. Highlight limitations of the insights generated</w:t>
-      </w:r>
-      <w:r>
-        <w:rPr>
-          <w:lang w:val="en-US"/>
+          <w:lang w:val="de-DE"/>
+        </w:rPr>
+      </w:pPr>
+      <w:r>
+        <w:rPr>
+          <w:lang w:val="en-US"/>
+        </w:rPr>
+        <w:t xml:space="preserve">Discuss results and their implications for the research question. </w:t>
+      </w:r>
+      <w:r>
+        <w:rPr>
+          <w:lang w:val="de-DE"/>
+        </w:rPr>
+        <w:t>Highlight limitations of the insights generated</w:t>
+      </w:r>
+      <w:r>
+        <w:rPr>
+          <w:lang w:val="de-DE"/>
         </w:rPr>
         <w:t xml:space="preserve">. </w:t>
       </w:r>
       <w:r>
         <w:rPr>
-          <w:lang w:val="en-US"/>
+          <w:lang w:val="de-DE"/>
         </w:rPr>
         <w:t>(</w:t>
       </w:r>
+      <w:r>
+        <w:rPr>
+          <w:lang w:val="de-DE"/>
+        </w:rPr>
+        <w:t>Außerdem e</w:t>
+      </w:r>
+      <w:r>
+        <w:rPr>
+          <w:lang w:val="de-DE"/>
+        </w:rPr>
+        <w:t>ventuell wirtschaftliche interpretation der feature importance)</w:t>
+      </w:r>
+    </w:p>
+    <w:p>
+      <w:pPr>
+        <w:rPr>
+          <w:lang w:val="de-DE"/>
+        </w:rPr>
+      </w:pPr>
+      <w:r>
+        <w:rPr>
+          <w:lang w:val="de-DE"/>
+        </w:rPr>
+        <w:t xml:space="preserve">Zitat Lennart: </w:t>
+      </w:r>
+      <w:r>
+        <w:t>Ihr könnt natürlich sehr gerne auf Feature Importance eingehen. Da habt ihr die Chance noch euer Know-How zu zeigen und spannende Einblicke zu generieren. Unbedingt notwendig für eine gute Erfüllung der Aufgabenstellung ist aber auch dies nicht.</w:t>
+      </w:r>
+      <w:r>
+        <w:rPr>
+          <w:lang w:val="de-DE"/>
+        </w:rPr>
+        <w:t xml:space="preserve"> </w:t>
+      </w:r>
+      <w:r>
+        <w:rPr>
+          <w:lang w:val="de-DE"/>
+        </w:rPr>
+        <w:sym w:font="Wingdings" w:char="F0E0"/>
+      </w:r>
+      <w:r>
+        <w:rPr>
+          <w:lang w:val="de-DE"/>
+        </w:rPr>
+        <w:t xml:space="preserve"> Auf jeden Fall machen, benötigt aber noch research bezüglich aussagekraft der feature importance, decken die interaction effects ab, was bedeutet es das wichtigste feature zu sein gemäß metric, wie interpretieren wir das ökonomisch. </w:t>
+      </w:r>
+    </w:p>
+    <w:p>
+      <w:pPr>
+        <w:rPr>
+          <w:lang w:val="en-US"/>
+        </w:rPr>
+      </w:pPr>
+      <w:r>
+        <w:rPr>
+          <w:lang w:val="en-US"/>
+        </w:rPr>
+        <w:t xml:space="preserve">Auch Robustness </w:t>
+      </w:r>
       <w:proofErr w:type="spellStart"/>
       <w:r>
         <w:rPr>
           <w:lang w:val="en-US"/>
         </w:rPr>
-        <w:t>Außerdem</w:t>
+        <w:t>ergebnisse</w:t>
       </w:r>
       <w:proofErr w:type="spellEnd"/>
       <w:r>
@@ -1677,19 +1861,27 @@
         <w:rPr>
           <w:lang w:val="en-US"/>
         </w:rPr>
-        <w:t>e</w:t>
-      </w:r>
-      <w:r>
-        <w:rPr>
-          <w:lang w:val="en-US"/>
-        </w:rPr>
-        <w:t>ventuell</w:t>
+        <w:t>diskutieren</w:t>
       </w:r>
       <w:proofErr w:type="spellEnd"/>
       <w:r>
         <w:rPr>
           <w:lang w:val="en-US"/>
         </w:rPr>
+        <w:t xml:space="preserve">, </w:t>
+      </w:r>
+      <w:proofErr w:type="spellStart"/>
+      <w:r>
+        <w:rPr>
+          <w:lang w:val="en-US"/>
+        </w:rPr>
+        <w:t>allgemein</w:t>
+      </w:r>
+      <w:proofErr w:type="spellEnd"/>
+      <w:r>
+        <w:rPr>
+          <w:lang w:val="en-US"/>
+        </w:rPr>
         <w:t xml:space="preserve"> </w:t>
       </w:r>
       <w:proofErr w:type="spellStart"/>
@@ -1697,165 +1889,69 @@
         <w:rPr>
           <w:lang w:val="en-US"/>
         </w:rPr>
-        <w:t>wirtschaftliche</w:t>
+        <w:t>alles</w:t>
       </w:r>
       <w:proofErr w:type="spellEnd"/>
       <w:r>
         <w:rPr>
           <w:lang w:val="en-US"/>
         </w:rPr>
-        <w:t xml:space="preserve"> interpretation der feature importance)</w:t>
-      </w:r>
-    </w:p>
-    <w:p>
-      <w:pPr>
-        <w:rPr>
-          <w:lang w:val="de-DE"/>
-        </w:rPr>
-      </w:pPr>
-      <w:r>
-        <w:rPr>
-          <w:lang w:val="de-DE"/>
-        </w:rPr>
-        <w:t xml:space="preserve">Zitat Lennart: </w:t>
-      </w:r>
-      <w:r>
-        <w:t>Ihr könnt natürlich sehr gerne auf Feature Importance eingehen. Da habt ihr die Chance noch euer Know-How zu zeigen und spannende Einblicke zu generieren. Unbedingt notwendig für eine gute Erfüllung der Aufgabenstellung ist aber auch dies nicht.</w:t>
-      </w:r>
-      <w:r>
-        <w:rPr>
-          <w:lang w:val="de-DE"/>
-        </w:rPr>
-        <w:t xml:space="preserve"> </w:t>
-      </w:r>
-      <w:r>
-        <w:rPr>
-          <w:lang w:val="de-DE"/>
-        </w:rPr>
-        <w:sym w:font="Wingdings" w:char="F0E0"/>
-      </w:r>
-      <w:r>
-        <w:rPr>
-          <w:lang w:val="de-DE"/>
-        </w:rPr>
-        <w:t xml:space="preserve"> Auf jeden Fall machen, benötigt aber noch research bezüglich aussagekraft der feature importance, decken die interaction effects ab, was bedeutet es das wichtigste feature zu sein gemäß metric, wie interpretieren wir das ökonomisch. </w:t>
-      </w:r>
-    </w:p>
-    <w:p>
-      <w:pPr>
-        <w:rPr>
-          <w:lang w:val="en-US"/>
-        </w:rPr>
-      </w:pPr>
-      <w:r>
-        <w:rPr>
-          <w:lang w:val="en-US"/>
-        </w:rPr>
-        <w:t xml:space="preserve">Auch Robustness </w:t>
+        <w:t xml:space="preserve"> was </w:t>
       </w:r>
       <w:proofErr w:type="spellStart"/>
       <w:r>
         <w:rPr>
           <w:lang w:val="en-US"/>
         </w:rPr>
-        <w:t>ergebnisse</w:t>
+        <w:t>vorher</w:t>
       </w:r>
       <w:proofErr w:type="spellEnd"/>
       <w:r>
         <w:rPr>
           <w:lang w:val="en-US"/>
         </w:rPr>
-        <w:t xml:space="preserve"> </w:t>
+        <w:t xml:space="preserve"> in Results </w:t>
       </w:r>
       <w:proofErr w:type="spellStart"/>
       <w:r>
         <w:rPr>
           <w:lang w:val="en-US"/>
         </w:rPr>
-        <w:t>diskutieren</w:t>
+        <w:t>drankam</w:t>
       </w:r>
       <w:proofErr w:type="spellEnd"/>
       <w:r>
         <w:rPr>
           <w:lang w:val="en-US"/>
         </w:rPr>
-        <w:t xml:space="preserve">, </w:t>
+        <w:t xml:space="preserve">: Model metrics, Feature importance, robustness results, maybe even hyperparameter, and their </w:t>
       </w:r>
       <w:proofErr w:type="spellStart"/>
       <w:r>
         <w:rPr>
           <w:lang w:val="en-US"/>
         </w:rPr>
-        <w:t>allgemein</w:t>
+        <w:t>optimisation</w:t>
       </w:r>
       <w:proofErr w:type="spellEnd"/>
       <w:r>
         <w:rPr>
           <w:lang w:val="en-US"/>
         </w:rPr>
-        <w:t xml:space="preserve"> </w:t>
-      </w:r>
-      <w:proofErr w:type="spellStart"/>
-      <w:r>
-        <w:rPr>
-          <w:lang w:val="en-US"/>
-        </w:rPr>
-        <w:t>alles</w:t>
-      </w:r>
-      <w:proofErr w:type="spellEnd"/>
-      <w:r>
-        <w:rPr>
-          <w:lang w:val="en-US"/>
-        </w:rPr>
-        <w:t xml:space="preserve"> was </w:t>
-      </w:r>
-      <w:proofErr w:type="spellStart"/>
-      <w:r>
-        <w:rPr>
-          <w:lang w:val="en-US"/>
-        </w:rPr>
-        <w:t>vorher</w:t>
-      </w:r>
-      <w:proofErr w:type="spellEnd"/>
-      <w:r>
-        <w:rPr>
-          <w:lang w:val="en-US"/>
-        </w:rPr>
-        <w:t xml:space="preserve"> in Results </w:t>
-      </w:r>
-      <w:proofErr w:type="spellStart"/>
-      <w:r>
-        <w:rPr>
-          <w:lang w:val="en-US"/>
-        </w:rPr>
-        <w:t>drankam</w:t>
-      </w:r>
-      <w:proofErr w:type="spellEnd"/>
-      <w:r>
-        <w:rPr>
-          <w:lang w:val="en-US"/>
-        </w:rPr>
-        <w:t xml:space="preserve">: Model metrics, Feature importance, robustness results, maybe even hyperparameter, and their </w:t>
-      </w:r>
-      <w:proofErr w:type="spellStart"/>
-      <w:r>
-        <w:rPr>
-          <w:lang w:val="en-US"/>
-        </w:rPr>
-        <w:t>optimisation</w:t>
-      </w:r>
-      <w:proofErr w:type="spellEnd"/>
-      <w:r>
-        <w:rPr>
-          <w:lang w:val="en-US"/>
-        </w:rPr>
         <w:t xml:space="preserve"> process (what does it</w:t>
       </w:r>
       <w:r>
         <w:rPr>
           <w:lang w:val="en-US"/>
         </w:rPr>
-        <w:t xml:space="preserve"> mean that performance did not significantly increase using hyperparameter optimization) What does it mean that a logistic regression is worse than the tree approaches? What are possible explanations? (Or is that out of scope for our question??</w:t>
+        <w:t xml:space="preserve"> mean that performance did not significantly increase using hyperparameter optimization) What does it mean </w:t>
+      </w:r>
+      <w:r>
+        <w:rPr>
+          <w:lang w:val="en-US"/>
+        </w:rPr>
+        <w:lastRenderedPageBreak/>
+        <w:t>that a logistic regression is worse than the tree approaches? What are possible explanations? (Or is that out of scope for our question??</w:t>
       </w:r>
     </w:p>
     <w:p>
@@ -1869,7 +1965,6 @@
         <w:rPr>
           <w:lang w:val="en-US"/>
         </w:rPr>
-        <w:lastRenderedPageBreak/>
         <w:t>Definitely focus</w:t>
       </w:r>
       <w:proofErr w:type="gramEnd"/>

</xml_diff>